<commit_message>
Hice una línea para hacerles un ejemplo
</commit_message>
<xml_diff>
--- a/Proyecto de gestión comunitaria.docx
+++ b/Proyecto de gestión comunitaria.docx
@@ -10,6 +10,72 @@
           <w:szCs w:val="24"/>
         </w:rPr>
       </w:pPr>
+      <w:r>
+        <w:rPr>
+          <w:b/>
+          <w:noProof/>
+          <w:sz w:val="24"/>
+          <w:szCs w:val="24"/>
+        </w:rPr>
+        <mc:AlternateContent>
+          <mc:Choice Requires="wps">
+            <w:drawing>
+              <wp:anchor distT="0" distB="0" distL="114300" distR="114300" simplePos="0" relativeHeight="251660288" behindDoc="0" locked="0" layoutInCell="1" allowOverlap="1" wp14:anchorId="603D4D81" wp14:editId="6850938E">
+                <wp:simplePos x="0" y="0"/>
+                <wp:positionH relativeFrom="column">
+                  <wp:posOffset>-112395</wp:posOffset>
+                </wp:positionH>
+                <wp:positionV relativeFrom="paragraph">
+                  <wp:posOffset>197485</wp:posOffset>
+                </wp:positionV>
+                <wp:extent cx="4267200" cy="15240"/>
+                <wp:effectExtent l="0" t="0" r="19050" b="22860"/>
+                <wp:wrapNone/>
+                <wp:docPr id="1042962198" name="Conector recto 1"/>
+                <wp:cNvGraphicFramePr/>
+                <a:graphic xmlns:a="http://schemas.openxmlformats.org/drawingml/2006/main">
+                  <a:graphicData uri="http://schemas.microsoft.com/office/word/2010/wordprocessingShape">
+                    <wps:wsp>
+                      <wps:cNvCnPr/>
+                      <wps:spPr>
+                        <a:xfrm>
+                          <a:off x="0" y="0"/>
+                          <a:ext cx="4267200" cy="15240"/>
+                        </a:xfrm>
+                        <a:prstGeom prst="line">
+                          <a:avLst/>
+                        </a:prstGeom>
+                      </wps:spPr>
+                      <wps:style>
+                        <a:lnRef idx="1">
+                          <a:schemeClr val="accent1"/>
+                        </a:lnRef>
+                        <a:fillRef idx="0">
+                          <a:schemeClr val="accent1"/>
+                        </a:fillRef>
+                        <a:effectRef idx="0">
+                          <a:schemeClr val="accent1"/>
+                        </a:effectRef>
+                        <a:fontRef idx="minor">
+                          <a:schemeClr val="tx1"/>
+                        </a:fontRef>
+                      </wps:style>
+                      <wps:bodyPr/>
+                    </wps:wsp>
+                  </a:graphicData>
+                </a:graphic>
+              </wp:anchor>
+            </w:drawing>
+          </mc:Choice>
+          <mc:Fallback>
+            <w:pict>
+              <v:line w14:anchorId="33BD4485" id="Conector recto 1" o:spid="_x0000_s1026" style="position:absolute;z-index:251660288;visibility:visible;mso-wrap-style:square;mso-wrap-distance-left:9pt;mso-wrap-distance-top:0;mso-wrap-distance-right:9pt;mso-wrap-distance-bottom:0;mso-position-horizontal:absolute;mso-position-horizontal-relative:text;mso-position-vertical:absolute;mso-position-vertical-relative:text" from="-8.85pt,15.55pt" to="327.15pt,16.75pt" o:gfxdata="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" strokecolor="#4472c4 [3204]" strokeweight=".5pt">
+                <v:stroke joinstyle="miter"/>
+              </v:line>
+            </w:pict>
+          </mc:Fallback>
+        </mc:AlternateContent>
+      </w:r>
       <w:r>
         <w:rPr>
           <w:b/>
@@ -29548,12 +29614,14 @@
 </file>
 
 <file path=customXml/item2.xml><?xml version="1.0" encoding="utf-8"?>
-<?mso-contentType ?>
-<FormTemplates xmlns="http://schemas.microsoft.com/sharepoint/v3/contenttype/forms">
-  <Display>DocumentLibraryForm</Display>
-  <Edit>DocumentLibraryForm</Edit>
-  <New>DocumentLibraryForm</New>
-</FormTemplates>
+<p:properties xmlns:p="http://schemas.microsoft.com/office/2006/metadata/properties" xmlns:xsi="http://www.w3.org/2001/XMLSchema-instance" xmlns:pc="http://schemas.microsoft.com/office/infopath/2007/PartnerControls">
+  <documentManagement>
+    <TaxCatchAll xmlns="6b433f6b-37ba-4626-b5ab-b1f5ed03e16b" xsi:nil="true"/>
+    <lcf76f155ced4ddcb4097134ff3c332f xmlns="158ebdfd-279a-494b-8b3b-af10734c1c9b">
+      <Terms xmlns="http://schemas.microsoft.com/office/infopath/2007/PartnerControls"/>
+    </lcf76f155ced4ddcb4097134ff3c332f>
+  </documentManagement>
+</p:properties>
 </file>
 
 <file path=customXml/item3.xml><?xml version="1.0" encoding="utf-8"?>
@@ -29812,14 +29880,12 @@
 </file>
 
 <file path=customXml/item4.xml><?xml version="1.0" encoding="utf-8"?>
-<p:properties xmlns:p="http://schemas.microsoft.com/office/2006/metadata/properties" xmlns:xsi="http://www.w3.org/2001/XMLSchema-instance" xmlns:pc="http://schemas.microsoft.com/office/infopath/2007/PartnerControls">
-  <documentManagement>
-    <TaxCatchAll xmlns="6b433f6b-37ba-4626-b5ab-b1f5ed03e16b" xsi:nil="true"/>
-    <lcf76f155ced4ddcb4097134ff3c332f xmlns="158ebdfd-279a-494b-8b3b-af10734c1c9b">
-      <Terms xmlns="http://schemas.microsoft.com/office/infopath/2007/PartnerControls"/>
-    </lcf76f155ced4ddcb4097134ff3c332f>
-  </documentManagement>
-</p:properties>
+<?mso-contentType ?>
+<FormTemplates xmlns="http://schemas.microsoft.com/sharepoint/v3/contenttype/forms">
+  <Display>DocumentLibraryForm</Display>
+  <Edit>DocumentLibraryForm</Edit>
+  <New>DocumentLibraryForm</New>
+</FormTemplates>
 </file>
 
 <file path=customXml/itemProps1.xml><?xml version="1.0" encoding="utf-8"?>
@@ -29832,9 +29898,12 @@
 </file>
 
 <file path=customXml/itemProps2.xml><?xml version="1.0" encoding="utf-8"?>
-<ds:datastoreItem xmlns:ds="http://schemas.openxmlformats.org/officeDocument/2006/customXml" ds:itemID="{55AB0E0E-E722-4EB3-88B9-6A08056B2670}">
+<ds:datastoreItem xmlns:ds="http://schemas.openxmlformats.org/officeDocument/2006/customXml" ds:itemID="{97F76368-2683-41BB-8AD7-88F9AAC3713F}">
   <ds:schemaRefs>
-    <ds:schemaRef ds:uri="http://schemas.microsoft.com/sharepoint/v3/contenttype/forms"/>
+    <ds:schemaRef ds:uri="http://schemas.microsoft.com/office/2006/metadata/properties"/>
+    <ds:schemaRef ds:uri="http://schemas.microsoft.com/office/infopath/2007/PartnerControls"/>
+    <ds:schemaRef ds:uri="6b433f6b-37ba-4626-b5ab-b1f5ed03e16b"/>
+    <ds:schemaRef ds:uri="158ebdfd-279a-494b-8b3b-af10734c1c9b"/>
   </ds:schemaRefs>
 </ds:datastoreItem>
 </file>
@@ -29859,12 +29928,9 @@
 </file>
 
 <file path=customXml/itemProps4.xml><?xml version="1.0" encoding="utf-8"?>
-<ds:datastoreItem xmlns:ds="http://schemas.openxmlformats.org/officeDocument/2006/customXml" ds:itemID="{97F76368-2683-41BB-8AD7-88F9AAC3713F}">
+<ds:datastoreItem xmlns:ds="http://schemas.openxmlformats.org/officeDocument/2006/customXml" ds:itemID="{55AB0E0E-E722-4EB3-88B9-6A08056B2670}">
   <ds:schemaRefs>
-    <ds:schemaRef ds:uri="http://schemas.microsoft.com/office/2006/metadata/properties"/>
-    <ds:schemaRef ds:uri="http://schemas.microsoft.com/office/infopath/2007/PartnerControls"/>
-    <ds:schemaRef ds:uri="6b433f6b-37ba-4626-b5ab-b1f5ed03e16b"/>
-    <ds:schemaRef ds:uri="158ebdfd-279a-494b-8b3b-af10734c1c9b"/>
+    <ds:schemaRef ds:uri="http://schemas.microsoft.com/sharepoint/v3/contenttype/forms"/>
   </ds:schemaRefs>
 </ds:datastoreItem>
 </file>
</xml_diff>